<commit_message>
correcção: show list -> show/display
</commit_message>
<xml_diff>
--- a/Lab03-grupo1-olympics.docx
+++ b/Lab03-grupo1-olympics.docx
@@ -462,7 +462,21 @@
           <w:rFonts w:ascii="Calibri" w:eastAsia="DejaVu Sans Condensed" w:hAnsi="Calibri"/>
           <w:lang w:val="en-GB"/>
         </w:rPr>
-        <w:t xml:space="preserve"> show a list of the countries with the most gold medallists in total </w:t>
+        <w:t xml:space="preserve"> </w:t>
+      </w:r>
+      <w:r>
+        <w:rPr>
+          <w:rFonts w:ascii="Calibri" w:eastAsia="DejaVu Sans Condensed" w:hAnsi="Calibri"/>
+          <w:lang w:val="en-GB"/>
+        </w:rPr>
+        <w:t>display</w:t>
+      </w:r>
+      <w:r>
+        <w:rPr>
+          <w:rFonts w:ascii="Calibri" w:eastAsia="DejaVu Sans Condensed" w:hAnsi="Calibri"/>
+          <w:lang w:val="en-GB"/>
+        </w:rPr>
+        <w:t xml:space="preserve"> the countries with the most gold medallists in total </w:t>
       </w:r>
       <w:r>
         <w:rPr>
@@ -583,7 +597,16 @@
           <w:rFonts w:ascii="Calibri" w:eastAsia="DejaVu Sans Condensed" w:hAnsi="Calibri"/>
           <w:lang w:val="en-GB"/>
         </w:rPr>
-        <w:t xml:space="preserve">using the derivative variable </w:t>
+        <w:t>using the derivat</w:t>
+      </w:r>
+      <w:bookmarkStart w:id="0" w:name="_GoBack"/>
+      <w:bookmarkEnd w:id="0"/>
+      <w:r>
+        <w:rPr>
+          <w:rFonts w:ascii="Calibri" w:eastAsia="DejaVu Sans Condensed" w:hAnsi="Calibri"/>
+          <w:lang w:val="en-GB"/>
+        </w:rPr>
+        <w:t xml:space="preserve">ive variable </w:t>
       </w:r>
       <w:proofErr w:type="spellStart"/>
       <w:r>
@@ -615,7 +638,35 @@
           <w:rFonts w:ascii="Calibri" w:eastAsia="DejaVu Sans Condensed" w:hAnsi="Calibri"/>
           <w:lang w:val="en-GB"/>
         </w:rPr>
-        <w:t>, show the list of countries with the highest coefficient.</w:t>
+        <w:t>,</w:t>
+      </w:r>
+      <w:r>
+        <w:rPr>
+          <w:rFonts w:ascii="Calibri" w:eastAsia="DejaVu Sans Condensed" w:hAnsi="Calibri"/>
+          <w:lang w:val="en-GB"/>
+        </w:rPr>
+        <w:t xml:space="preserve"> display</w:t>
+      </w:r>
+      <w:r>
+        <w:rPr>
+          <w:rFonts w:ascii="Calibri" w:eastAsia="DejaVu Sans Condensed" w:hAnsi="Calibri"/>
+          <w:lang w:val="en-GB"/>
+        </w:rPr>
+        <w:t xml:space="preserve"> </w:t>
+      </w:r>
+      <w:r>
+        <w:rPr>
+          <w:rFonts w:ascii="Calibri" w:eastAsia="DejaVu Sans Condensed" w:hAnsi="Calibri"/>
+          <w:lang w:val="en-GB"/>
+        </w:rPr>
+        <w:t xml:space="preserve">the </w:t>
+      </w:r>
+      <w:r>
+        <w:rPr>
+          <w:rFonts w:ascii="Calibri" w:eastAsia="DejaVu Sans Condensed" w:hAnsi="Calibri"/>
+          <w:lang w:val="en-GB"/>
+        </w:rPr>
+        <w:t>countries with the highest coefficient.</w:t>
       </w:r>
       <w:r>
         <w:rPr>
@@ -847,16 +898,7 @@
           <w:rFonts w:ascii="Calibri" w:eastAsia="DejaVu Sans Condensed" w:hAnsi="Calibri"/>
           <w:lang w:val="en-GB"/>
         </w:rPr>
-        <w:t>5 – How do the USSR and Russia’s cumulative scores c</w:t>
-      </w:r>
-      <w:bookmarkStart w:id="0" w:name="_GoBack"/>
-      <w:bookmarkEnd w:id="0"/>
-      <w:r>
-        <w:rPr>
-          <w:rFonts w:ascii="Calibri" w:eastAsia="DejaVu Sans Condensed" w:hAnsi="Calibri"/>
-          <w:lang w:val="en-GB"/>
-        </w:rPr>
-        <w:t>ompare?</w:t>
+        <w:t>5 – How do the USSR and Russia’s cumulative scores compare?</w:t>
       </w:r>
     </w:p>
     <w:p>

</xml_diff>